<commit_message>
eerste 3 levels van de game gemaakt
</commit_message>
<xml_diff>
--- a/Game/verhaal.docx
+++ b/Game/verhaal.docx
@@ -5,52 +5,342 @@
     <w:p>
       <w:pPr>
         <w:jc w:val="center"/>
-        <w:rPr>
-          <w:b/>
-          <w:sz w:val="32"/>
-          <w:u w:val="single"/>
-        </w:rPr>
-      </w:pPr>
-      <w:proofErr w:type="spellStart"/>
-      <w:r>
-        <w:rPr>
-          <w:b/>
-          <w:sz w:val="32"/>
-          <w:u w:val="single"/>
-        </w:rPr>
-        <w:t>StukTV</w:t>
-      </w:r>
-      <w:proofErr w:type="spellEnd"/>
-      <w:r>
-        <w:rPr>
-          <w:b/>
-          <w:sz w:val="32"/>
-          <w:u w:val="single"/>
-        </w:rPr>
-        <w:t xml:space="preserve"> Jachtseizoen </w:t>
-      </w:r>
-      <w:r>
-        <w:rPr>
-          <w:b/>
-          <w:sz w:val="32"/>
-          <w:u w:val="single"/>
-        </w:rPr>
-        <w:t>Adventure game</w:t>
-      </w:r>
-      <w:r>
-        <w:rPr>
-          <w:b/>
-          <w:sz w:val="32"/>
-          <w:u w:val="single"/>
-        </w:rPr>
-        <w:t>.</w:t>
+      </w:pPr>
+      <w:r>
+        <w:rPr>
+          <w:b/>
+          <w:sz w:val="32"/>
+          <w:u w:val="single"/>
+        </w:rPr>
+        <w:t>Escape Island</w:t>
+      </w:r>
+    </w:p>
+    <w:p>
+      <w:r>
+        <w:t xml:space="preserve">Je zit in een vliegtuig onderweg nar </w:t>
+      </w:r>
+      <w:r>
+        <w:t>Indonesië. H</w:t>
+      </w:r>
+      <w:r>
+        <w:t>et vliegtuig stort neer op een, voor zover bekend, onbewoond eiland. Het is aan jou om de juiste keuzes te maken en het eiland te verlaten. Je bent</w:t>
+      </w:r>
+      <w:r>
+        <w:t>, voor zover je weet,</w:t>
+      </w:r>
+      <w:r>
+        <w:t xml:space="preserve"> de enige overlever van de crash en je hebt geen spullen op zak.</w:t>
+      </w:r>
+      <w:r>
+        <w:t xml:space="preserve"> Als je de verkeerde keuze maakt ben je dood.</w:t>
       </w:r>
     </w:p>
     <w:p/>
     <w:p>
-      <w:r>
-        <w:t>-</w:t>
-      </w:r>
+      <w:pPr>
+        <w:jc w:val="center"/>
+        <w:rPr>
+          <w:b/>
+          <w:sz w:val="32"/>
+          <w:u w:val="single"/>
+        </w:rPr>
+      </w:pPr>
+      <w:r>
+        <w:rPr>
+          <w:b/>
+          <w:sz w:val="32"/>
+          <w:u w:val="single"/>
+        </w:rPr>
+        <w:t>Level 1</w:t>
+      </w:r>
+    </w:p>
+    <w:p>
+      <w:r>
+        <w:t>Je moet iets eten en drinken anders gaat het niet goed. Voor zover je kan zien zie je alleen bomen en struiken. Je herkent 1 van de bomen en ziet dat het een palmboom is met kokosnoten. Gebruik je de kokosnoten van deze boom?</w:t>
+      </w:r>
+    </w:p>
+    <w:p>
+      <w:pPr>
+        <w:jc w:val="center"/>
+        <w:rPr>
+          <w:b/>
+          <w:sz w:val="32"/>
+          <w:u w:val="single"/>
+        </w:rPr>
+      </w:pPr>
+      <w:r>
+        <w:rPr>
+          <w:b/>
+          <w:sz w:val="32"/>
+          <w:u w:val="single"/>
+        </w:rPr>
+        <w:t>Level</w:t>
+      </w:r>
+      <w:r>
+        <w:rPr>
+          <w:b/>
+          <w:sz w:val="32"/>
+          <w:u w:val="single"/>
+        </w:rPr>
+        <w:t xml:space="preserve"> 2</w:t>
+      </w:r>
+    </w:p>
+    <w:p>
+      <w:r>
+        <w:t>Het is tijd om een goed zicht te krijgen van het eiland. Je moet dus naar een hoger punt zien te komen. Doe je dit door op een berg te klimmen of door in een hoge boom te klimmen?</w:t>
+      </w:r>
+    </w:p>
+    <w:p>
+      <w:pPr>
+        <w:jc w:val="center"/>
+        <w:rPr>
+          <w:b/>
+          <w:sz w:val="32"/>
+          <w:u w:val="single"/>
+        </w:rPr>
+      </w:pPr>
+      <w:r>
+        <w:rPr>
+          <w:b/>
+          <w:sz w:val="32"/>
+          <w:u w:val="single"/>
+        </w:rPr>
+        <w:t>Level</w:t>
+      </w:r>
+      <w:r>
+        <w:rPr>
+          <w:b/>
+          <w:sz w:val="32"/>
+          <w:u w:val="single"/>
+        </w:rPr>
+        <w:t xml:space="preserve"> 3</w:t>
+      </w:r>
+    </w:p>
+    <w:p>
+      <w:r>
+        <w:t>Je loopt langs een riviertje met veel stenen en helder water terwijl je richting de berg loopt. Besluit je om door te lopen of om water uit de rivier te drinken?</w:t>
+      </w:r>
+    </w:p>
+    <w:p>
+      <w:pPr>
+        <w:jc w:val="center"/>
+        <w:rPr>
+          <w:b/>
+          <w:sz w:val="32"/>
+          <w:u w:val="single"/>
+        </w:rPr>
+      </w:pPr>
+      <w:r>
+        <w:rPr>
+          <w:b/>
+          <w:sz w:val="32"/>
+          <w:u w:val="single"/>
+        </w:rPr>
+        <w:t>Level</w:t>
+      </w:r>
+      <w:r>
+        <w:rPr>
+          <w:b/>
+          <w:sz w:val="32"/>
+          <w:u w:val="single"/>
+        </w:rPr>
+        <w:t xml:space="preserve"> 4</w:t>
+      </w:r>
+    </w:p>
+    <w:p>
+      <w:r>
+        <w:t>Je komt een perfecte boom tegen die makkelijk te breken is. De stam is van heel zacht materiaal en deze kun je dus gemakkelijk zonder mes of iets bewerken</w:t>
+      </w:r>
+    </w:p>
+    <w:p>
+      <w:pPr>
+        <w:jc w:val="center"/>
+        <w:rPr>
+          <w:b/>
+          <w:sz w:val="32"/>
+          <w:u w:val="single"/>
+        </w:rPr>
+      </w:pPr>
+      <w:r>
+        <w:rPr>
+          <w:b/>
+          <w:sz w:val="32"/>
+          <w:u w:val="single"/>
+        </w:rPr>
+        <w:t>Level</w:t>
+      </w:r>
+      <w:r>
+        <w:rPr>
+          <w:b/>
+          <w:sz w:val="32"/>
+          <w:u w:val="single"/>
+        </w:rPr>
+        <w:t xml:space="preserve"> 2</w:t>
+      </w:r>
+    </w:p>
+    <w:p>
+      <w:r>
+        <w:t>Het is tijd om een goed zicht te krijgen van het eiland. Je moet dus naar een hoger punt zien te komen. Doe je dit door op een berg te klimmen of door in een hoge boom te klimmen?</w:t>
+      </w:r>
+    </w:p>
+    <w:p>
+      <w:pPr>
+        <w:jc w:val="center"/>
+        <w:rPr>
+          <w:b/>
+          <w:sz w:val="32"/>
+          <w:u w:val="single"/>
+        </w:rPr>
+      </w:pPr>
+      <w:r>
+        <w:rPr>
+          <w:b/>
+          <w:sz w:val="32"/>
+          <w:u w:val="single"/>
+        </w:rPr>
+        <w:t>Level</w:t>
+      </w:r>
+      <w:r>
+        <w:rPr>
+          <w:b/>
+          <w:sz w:val="32"/>
+          <w:u w:val="single"/>
+        </w:rPr>
+        <w:t xml:space="preserve"> 2</w:t>
+      </w:r>
+    </w:p>
+    <w:p>
+      <w:r>
+        <w:t>Het is tijd om een goed zicht te krijgen van het eiland. Je moet dus naar een hoger punt zien te komen. Doe je dit door op een berg te klimmen of door in een hoge boom te klimmen?</w:t>
+      </w:r>
+    </w:p>
+    <w:p>
+      <w:pPr>
+        <w:jc w:val="center"/>
+        <w:rPr>
+          <w:b/>
+          <w:sz w:val="32"/>
+          <w:u w:val="single"/>
+        </w:rPr>
+      </w:pPr>
+      <w:r>
+        <w:rPr>
+          <w:b/>
+          <w:sz w:val="32"/>
+          <w:u w:val="single"/>
+        </w:rPr>
+        <w:t>Level</w:t>
+      </w:r>
+      <w:r>
+        <w:rPr>
+          <w:b/>
+          <w:sz w:val="32"/>
+          <w:u w:val="single"/>
+        </w:rPr>
+        <w:t xml:space="preserve"> 2</w:t>
+      </w:r>
+    </w:p>
+    <w:p>
+      <w:r>
+        <w:t>Het is tijd om een goed zicht te krijgen van het eiland. Je moet dus naar een hoger punt zien te komen. Doe je dit door op een berg te klimmen of door in een hoge boom te klimmen?</w:t>
+      </w:r>
+    </w:p>
+    <w:p>
+      <w:pPr>
+        <w:jc w:val="center"/>
+        <w:rPr>
+          <w:b/>
+          <w:sz w:val="32"/>
+          <w:u w:val="single"/>
+        </w:rPr>
+      </w:pPr>
+      <w:r>
+        <w:rPr>
+          <w:b/>
+          <w:sz w:val="32"/>
+          <w:u w:val="single"/>
+        </w:rPr>
+        <w:t>Level</w:t>
+      </w:r>
+      <w:r>
+        <w:rPr>
+          <w:b/>
+          <w:sz w:val="32"/>
+          <w:u w:val="single"/>
+        </w:rPr>
+        <w:t xml:space="preserve"> 2</w:t>
+      </w:r>
+    </w:p>
+    <w:p>
+      <w:r>
+        <w:t>Het is tijd om een goed zicht te krijgen van het eiland. Je moet dus naar een hoger punt zien te komen. Doe je dit door op een berg te klimmen of door in een hoge boom te klimmen?</w:t>
+      </w:r>
+    </w:p>
+    <w:p>
+      <w:pPr>
+        <w:jc w:val="center"/>
+        <w:rPr>
+          <w:b/>
+          <w:sz w:val="32"/>
+          <w:u w:val="single"/>
+        </w:rPr>
+      </w:pPr>
+      <w:r>
+        <w:rPr>
+          <w:b/>
+          <w:sz w:val="32"/>
+          <w:u w:val="single"/>
+        </w:rPr>
+        <w:t>Level</w:t>
+      </w:r>
+      <w:r>
+        <w:rPr>
+          <w:b/>
+          <w:sz w:val="32"/>
+          <w:u w:val="single"/>
+        </w:rPr>
+        <w:t xml:space="preserve"> 2</w:t>
+      </w:r>
+    </w:p>
+    <w:p>
+      <w:r>
+        <w:lastRenderedPageBreak/>
+        <w:t>Het is tijd om een goed zicht te krijgen van het eiland. Je moet dus naar een hoger punt zien te komen. Doe je dit door op een berg te klimmen of door in een hoge boom te klimmen?</w:t>
+      </w:r>
+    </w:p>
+    <w:p>
+      <w:pPr>
+        <w:jc w:val="center"/>
+        <w:rPr>
+          <w:b/>
+          <w:sz w:val="32"/>
+          <w:u w:val="single"/>
+        </w:rPr>
+      </w:pPr>
+      <w:r>
+        <w:rPr>
+          <w:b/>
+          <w:sz w:val="32"/>
+          <w:u w:val="single"/>
+        </w:rPr>
+        <w:t>Level</w:t>
+      </w:r>
+      <w:r>
+        <w:rPr>
+          <w:b/>
+          <w:sz w:val="32"/>
+          <w:u w:val="single"/>
+        </w:rPr>
+        <w:t xml:space="preserve"> 2</w:t>
+      </w:r>
+    </w:p>
+    <w:p>
+      <w:r>
+        <w:t>Het is tijd om een goed zicht te krijgen van het eiland. Je moet dus naar een hoger punt zien te komen. Doe je dit door op een berg te klimmen of door in een hoge boom te klimmen?</w:t>
+      </w:r>
+    </w:p>
+    <w:p/>
+    <w:p>
       <w:bookmarkStart w:id="0" w:name="_GoBack"/>
       <w:bookmarkEnd w:id="0"/>
     </w:p>
@@ -132,10 +422,7 @@
     </w:r>
     <w:r>
       <w:tab/>
-      <w:t xml:space="preserve"> AO - </w:t>
-    </w:r>
-    <w:r>
-      <w:t>Week 11-13</w:t>
+      <w:t xml:space="preserve"> AO - Week 11-13</w:t>
     </w:r>
     <w:r>
       <w:t xml:space="preserve"> - Adventure game</w:t>

</xml_diff>